<commit_message>
added headers, fixed start and end words, improved tests
</commit_message>
<xml_diff>
--- a/Team Plan.docx
+++ b/Team Plan.docx
@@ -68,8 +68,10 @@
           <w:sz w:val="28"/>
           <w:szCs w:val="28"/>
         </w:rPr>
-        <w:t>Rebecca Jiang *</w:t>
+        <w:t>Rebecca Jiang rsj498</w:t>
       </w:r>
+      <w:bookmarkStart w:id="0" w:name="_GoBack"/>
+      <w:bookmarkEnd w:id="0"/>
       <w:r>
         <w:rPr>
           <w:rFonts w:ascii="Times" w:hAnsi="Times" w:cs="Times"/>
@@ -81,8 +83,6 @@
         <w:br/>
         <w:t>Fall 2016</w:t>
       </w:r>
-      <w:bookmarkStart w:id="0" w:name="_GoBack"/>
-      <w:bookmarkEnd w:id="0"/>
     </w:p>
     <w:sectPr>
       <w:pgSz w:w="12240" w:h="15840"/>

</xml_diff>